<commit_message>
Update GUI e documentazione
-aggiunge CRC cards delle classi comparator
-aggiunto line wrap a progettoListRenderer ed aumentata leggermente la grandezza delle celle nella home
</commit_message>
<xml_diff>
--- a/Documentazione/OO/Documentazione OO word.docx
+++ b/Documentazione/OO/Documentazione OO word.docx
@@ -11253,7 +11253,11 @@
               <w:t>-CustomScrollBarUI</w:t>
             </w:r>
           </w:p>
-          <w:p/>
+          <w:p>
+            <w:r>
+              <w:t>-DataComparator</w:t>
+            </w:r>
+          </w:p>
           <w:p/>
         </w:tc>
       </w:tr>
@@ -11543,7 +11547,16 @@
               <w:t>-CustomScrollBarUI</w:t>
             </w:r>
           </w:p>
-          <w:p/>
+          <w:p>
+            <w:r>
+              <w:t>-DataComparator</w:t>
+            </w:r>
+          </w:p>
+          <w:p>
+            <w:r>
+              <w:t>-OrarioComparator</w:t>
+            </w:r>
+          </w:p>
         </w:tc>
       </w:tr>
     </w:tbl>
@@ -11783,7 +11796,11 @@
               <w:t>-CustomScrollBarUI</w:t>
             </w:r>
           </w:p>
-          <w:p/>
+          <w:p>
+            <w:r>
+              <w:t>-DataComparator</w:t>
+            </w:r>
+          </w:p>
           <w:p/>
         </w:tc>
       </w:tr>
@@ -12060,13 +12077,34 @@
             </w:r>
           </w:p>
           <w:p>
+            <w:r>
+              <w:t>-CustomScrollBarUI</w:t>
+            </w:r>
+          </w:p>
+          <w:p>
             <w:pPr>
               <w:rPr>
                 <w:lang w:val="en-US"/>
               </w:rPr>
             </w:pPr>
             <w:r>
-              <w:t>-CustomScrollBarUI</w:t>
+              <w:rPr>
+                <w:lang w:val="en-US"/>
+              </w:rPr>
+              <w:t>-DataComparator</w:t>
+            </w:r>
+          </w:p>
+          <w:p>
+            <w:pPr>
+              <w:rPr>
+                <w:lang w:val="en-US"/>
+              </w:rPr>
+            </w:pPr>
+            <w:r>
+              <w:rPr>
+                <w:lang w:val="en-US"/>
+              </w:rPr>
+              <w:t>-OrarioComparator</w:t>
             </w:r>
           </w:p>
         </w:tc>
@@ -15176,10 +15214,7 @@
           </w:tcPr>
           <w:p>
             <w:r>
-              <w:t>-</w:t>
-            </w:r>
-            <w:r>
-              <w:t>Rappresenta una versione personalizzata d</w:t>
+              <w:t>-Rappresenta una versione personalizzata d</w:t>
             </w:r>
             <w:r>
               <w:t>i una</w:t>
@@ -15215,6 +15250,434 @@
         <w:rPr>
           <w:rFonts w:asciiTheme="majorHAnsi" w:eastAsiaTheme="majorEastAsia" w:hAnsiTheme="majorHAnsi" w:cstheme="majorBidi"/>
           <w:color w:val="2F5496" w:themeColor="accent1" w:themeShade="BF"/>
+          <w:sz w:val="32"/>
+          <w:szCs w:val="32"/>
+        </w:rPr>
+      </w:pPr>
+      <w:r>
+        <w:br w:type="page"/>
+      </w:r>
+    </w:p>
+    <w:p>
+      <w:pPr>
+        <w:pStyle w:val="Titolo3"/>
+      </w:pPr>
+      <w:r>
+        <w:lastRenderedPageBreak/>
+        <w:t>DataComparator</w:t>
+      </w:r>
+    </w:p>
+    <w:tbl>
+      <w:tblPr>
+        <w:tblpPr w:leftFromText="141" w:rightFromText="141" w:vertAnchor="page" w:horzAnchor="margin" w:tblpY="1903"/>
+        <w:tblW w:w="0" w:type="auto"/>
+        <w:tblBorders>
+          <w:top w:val="single" w:sz="4" w:space="0" w:color="auto"/>
+          <w:left w:val="single" w:sz="4" w:space="0" w:color="auto"/>
+          <w:bottom w:val="single" w:sz="4" w:space="0" w:color="auto"/>
+          <w:right w:val="single" w:sz="4" w:space="0" w:color="auto"/>
+          <w:insideH w:val="single" w:sz="4" w:space="0" w:color="auto"/>
+          <w:insideV w:val="single" w:sz="4" w:space="0" w:color="auto"/>
+        </w:tblBorders>
+        <w:tblCellMar>
+          <w:left w:w="70" w:type="dxa"/>
+          <w:right w:w="70" w:type="dxa"/>
+        </w:tblCellMar>
+        <w:tblLook w:val="0000" w:firstRow="0" w:lastRow="0" w:firstColumn="0" w:lastColumn="0" w:noHBand="0" w:noVBand="0"/>
+      </w:tblPr>
+      <w:tblGrid>
+        <w:gridCol w:w="1468"/>
+        <w:gridCol w:w="3169"/>
+        <w:gridCol w:w="4829"/>
+      </w:tblGrid>
+      <w:tr>
+        <w:trPr>
+          <w:trHeight w:val="81"/>
+        </w:trPr>
+        <w:tc>
+          <w:tcPr>
+            <w:tcW w:w="9466" w:type="dxa"/>
+            <w:gridSpan w:val="3"/>
+          </w:tcPr>
+          <w:p>
+            <w:pPr>
+              <w:jc w:val="center"/>
+              <w:rPr>
+                <w:b/>
+                <w:bCs/>
+                <w:sz w:val="24"/>
+                <w:szCs w:val="24"/>
+              </w:rPr>
+            </w:pPr>
+            <w:r>
+              <w:rPr>
+                <w:b/>
+                <w:bCs/>
+                <w:sz w:val="24"/>
+                <w:szCs w:val="24"/>
+              </w:rPr>
+              <w:t>DataComparator</w:t>
+            </w:r>
+          </w:p>
+        </w:tc>
+      </w:tr>
+      <w:tr>
+        <w:trPr>
+          <w:trHeight w:val="72"/>
+        </w:trPr>
+        <w:tc>
+          <w:tcPr>
+            <w:tcW w:w="1468" w:type="dxa"/>
+          </w:tcPr>
+          <w:p>
+            <w:r>
+              <w:t>Superclassi:</w:t>
+            </w:r>
+          </w:p>
+        </w:tc>
+        <w:tc>
+          <w:tcPr>
+            <w:tcW w:w="7998" w:type="dxa"/>
+            <w:gridSpan w:val="2"/>
+          </w:tcPr>
+          <w:p>
+            <w:r>
+              <w:t>Object , IMPLEMENTAZIONI :</w:t>
+            </w:r>
+            <w:r>
+              <w:t xml:space="preserve"> Comparator </w:t>
+            </w:r>
+            <w:r>
+              <w:t>&lt;</w:t>
+            </w:r>
+            <w:r>
+              <w:t>String</w:t>
+            </w:r>
+            <w:r>
+              <w:t xml:space="preserve"> &gt; (Interfaccia)</w:t>
+            </w:r>
+          </w:p>
+        </w:tc>
+      </w:tr>
+      <w:tr>
+        <w:trPr>
+          <w:trHeight w:val="103"/>
+        </w:trPr>
+        <w:tc>
+          <w:tcPr>
+            <w:tcW w:w="1468" w:type="dxa"/>
+          </w:tcPr>
+          <w:p>
+            <w:r>
+              <w:t>Sottoclassi:</w:t>
+            </w:r>
+          </w:p>
+        </w:tc>
+        <w:tc>
+          <w:tcPr>
+            <w:tcW w:w="7998" w:type="dxa"/>
+            <w:gridSpan w:val="2"/>
+          </w:tcPr>
+          <w:p/>
+        </w:tc>
+      </w:tr>
+      <w:tr>
+        <w:trPr>
+          <w:trHeight w:val="130"/>
+        </w:trPr>
+        <w:tc>
+          <w:tcPr>
+            <w:tcW w:w="4637" w:type="dxa"/>
+            <w:gridSpan w:val="2"/>
+          </w:tcPr>
+          <w:p>
+            <w:pPr>
+              <w:jc w:val="center"/>
+              <w:rPr>
+                <w:sz w:val="28"/>
+                <w:szCs w:val="28"/>
+              </w:rPr>
+            </w:pPr>
+            <w:r>
+              <w:rPr>
+                <w:sz w:val="28"/>
+                <w:szCs w:val="28"/>
+              </w:rPr>
+              <w:t>Responsabilità</w:t>
+            </w:r>
+          </w:p>
+        </w:tc>
+        <w:tc>
+          <w:tcPr>
+            <w:tcW w:w="4829" w:type="dxa"/>
+          </w:tcPr>
+          <w:p>
+            <w:pPr>
+              <w:jc w:val="center"/>
+              <w:rPr>
+                <w:sz w:val="28"/>
+                <w:szCs w:val="28"/>
+              </w:rPr>
+            </w:pPr>
+            <w:r>
+              <w:rPr>
+                <w:sz w:val="28"/>
+                <w:szCs w:val="28"/>
+              </w:rPr>
+              <w:t>Collaboratori</w:t>
+            </w:r>
+          </w:p>
+        </w:tc>
+      </w:tr>
+      <w:tr>
+        <w:trPr>
+          <w:trHeight w:val="172"/>
+        </w:trPr>
+        <w:tc>
+          <w:tcPr>
+            <w:tcW w:w="4637" w:type="dxa"/>
+            <w:gridSpan w:val="2"/>
+          </w:tcPr>
+          <w:p>
+            <w:r>
+              <w:t xml:space="preserve">-Ha lo scopo di </w:t>
+            </w:r>
+            <w:r>
+              <w:t>definire un metodo di comparazione corretto tra le LocalDate presenti nel software</w:t>
+            </w:r>
+          </w:p>
+          <w:p>
+            <w:r>
+              <w:t xml:space="preserve">-Questo verrà poi assegnato ai sorter delle tabelle, In modo che possano ordinare le date in maniera corretta. </w:t>
+            </w:r>
+          </w:p>
+        </w:tc>
+        <w:tc>
+          <w:tcPr>
+            <w:tcW w:w="4829" w:type="dxa"/>
+          </w:tcPr>
+          <w:p/>
+          <w:p/>
+          <w:p/>
+        </w:tc>
+      </w:tr>
+    </w:tbl>
+    <w:p/>
+    <w:p/>
+    <w:p/>
+    <w:p>
+      <w:pPr>
+        <w:pStyle w:val="Titolo3"/>
+      </w:pPr>
+      <w:r>
+        <w:t>OrarioComparator</w:t>
+      </w:r>
+    </w:p>
+    <w:tbl>
+      <w:tblPr>
+        <w:tblpPr w:leftFromText="141" w:rightFromText="141" w:vertAnchor="page" w:horzAnchor="margin" w:tblpY="7852"/>
+        <w:tblW w:w="0" w:type="auto"/>
+        <w:tblBorders>
+          <w:top w:val="single" w:sz="4" w:space="0" w:color="auto"/>
+          <w:left w:val="single" w:sz="4" w:space="0" w:color="auto"/>
+          <w:bottom w:val="single" w:sz="4" w:space="0" w:color="auto"/>
+          <w:right w:val="single" w:sz="4" w:space="0" w:color="auto"/>
+          <w:insideH w:val="single" w:sz="4" w:space="0" w:color="auto"/>
+          <w:insideV w:val="single" w:sz="4" w:space="0" w:color="auto"/>
+        </w:tblBorders>
+        <w:tblCellMar>
+          <w:left w:w="70" w:type="dxa"/>
+          <w:right w:w="70" w:type="dxa"/>
+        </w:tblCellMar>
+        <w:tblLook w:val="0000" w:firstRow="0" w:lastRow="0" w:firstColumn="0" w:lastColumn="0" w:noHBand="0" w:noVBand="0"/>
+      </w:tblPr>
+      <w:tblGrid>
+        <w:gridCol w:w="1468"/>
+        <w:gridCol w:w="3169"/>
+        <w:gridCol w:w="4829"/>
+      </w:tblGrid>
+      <w:tr>
+        <w:trPr>
+          <w:trHeight w:val="81"/>
+        </w:trPr>
+        <w:tc>
+          <w:tcPr>
+            <w:tcW w:w="9466" w:type="dxa"/>
+            <w:gridSpan w:val="3"/>
+          </w:tcPr>
+          <w:p>
+            <w:pPr>
+              <w:jc w:val="center"/>
+              <w:rPr>
+                <w:b/>
+                <w:bCs/>
+                <w:sz w:val="24"/>
+                <w:szCs w:val="24"/>
+              </w:rPr>
+            </w:pPr>
+            <w:r>
+              <w:rPr>
+                <w:b/>
+                <w:bCs/>
+                <w:sz w:val="24"/>
+                <w:szCs w:val="24"/>
+              </w:rPr>
+              <w:t>OrarioComparator</w:t>
+            </w:r>
+          </w:p>
+        </w:tc>
+      </w:tr>
+      <w:tr>
+        <w:trPr>
+          <w:trHeight w:val="72"/>
+        </w:trPr>
+        <w:tc>
+          <w:tcPr>
+            <w:tcW w:w="1468" w:type="dxa"/>
+          </w:tcPr>
+          <w:p>
+            <w:r>
+              <w:t>Superclassi:</w:t>
+            </w:r>
+          </w:p>
+        </w:tc>
+        <w:tc>
+          <w:tcPr>
+            <w:tcW w:w="7998" w:type="dxa"/>
+            <w:gridSpan w:val="2"/>
+          </w:tcPr>
+          <w:p>
+            <w:r>
+              <w:t>BasicScrollBarUI</w:t>
+            </w:r>
+          </w:p>
+        </w:tc>
+      </w:tr>
+      <w:tr>
+        <w:trPr>
+          <w:trHeight w:val="103"/>
+        </w:trPr>
+        <w:tc>
+          <w:tcPr>
+            <w:tcW w:w="1468" w:type="dxa"/>
+          </w:tcPr>
+          <w:p>
+            <w:r>
+              <w:t>Sottoclassi:</w:t>
+            </w:r>
+          </w:p>
+        </w:tc>
+        <w:tc>
+          <w:tcPr>
+            <w:tcW w:w="7998" w:type="dxa"/>
+            <w:gridSpan w:val="2"/>
+          </w:tcPr>
+          <w:p>
+            <w:r>
+              <w:t>Object , IMPLEMENTAZIONI : Comparator &lt;String &gt; (Interfaccia)</w:t>
+            </w:r>
+          </w:p>
+        </w:tc>
+      </w:tr>
+      <w:tr>
+        <w:trPr>
+          <w:trHeight w:val="130"/>
+        </w:trPr>
+        <w:tc>
+          <w:tcPr>
+            <w:tcW w:w="4637" w:type="dxa"/>
+            <w:gridSpan w:val="2"/>
+          </w:tcPr>
+          <w:p>
+            <w:pPr>
+              <w:jc w:val="center"/>
+              <w:rPr>
+                <w:sz w:val="28"/>
+                <w:szCs w:val="28"/>
+              </w:rPr>
+            </w:pPr>
+            <w:r>
+              <w:rPr>
+                <w:sz w:val="28"/>
+                <w:szCs w:val="28"/>
+              </w:rPr>
+              <w:t>Responsabilità</w:t>
+            </w:r>
+          </w:p>
+        </w:tc>
+        <w:tc>
+          <w:tcPr>
+            <w:tcW w:w="4829" w:type="dxa"/>
+          </w:tcPr>
+          <w:p>
+            <w:pPr>
+              <w:jc w:val="center"/>
+              <w:rPr>
+                <w:sz w:val="28"/>
+                <w:szCs w:val="28"/>
+              </w:rPr>
+            </w:pPr>
+            <w:r>
+              <w:rPr>
+                <w:sz w:val="28"/>
+                <w:szCs w:val="28"/>
+              </w:rPr>
+              <w:t>Collaboratori</w:t>
+            </w:r>
+          </w:p>
+        </w:tc>
+      </w:tr>
+      <w:tr>
+        <w:trPr>
+          <w:trHeight w:val="172"/>
+        </w:trPr>
+        <w:tc>
+          <w:tcPr>
+            <w:tcW w:w="4637" w:type="dxa"/>
+            <w:gridSpan w:val="2"/>
+          </w:tcPr>
+          <w:p>
+            <w:r>
+              <w:t>-</w:t>
+            </w:r>
+            <w:r>
+              <w:t xml:space="preserve"> </w:t>
+            </w:r>
+            <w:r>
+              <w:t xml:space="preserve">Ha lo scopo di definire un metodo di comparazione corretto tra </w:t>
+            </w:r>
+            <w:r>
+              <w:t>i LocalTime</w:t>
+            </w:r>
+            <w:r>
+              <w:t xml:space="preserve"> presenti nel software</w:t>
+            </w:r>
+          </w:p>
+          <w:p>
+            <w:r>
+              <w:t xml:space="preserve">-Questo verrà poi assegnato ai sorter delle tabelle, In modo che possano ordinare </w:t>
+            </w:r>
+            <w:r>
+              <w:t>gli orari</w:t>
+            </w:r>
+            <w:r>
+              <w:t xml:space="preserve"> in maniera corretta.</w:t>
+            </w:r>
+          </w:p>
+        </w:tc>
+        <w:tc>
+          <w:tcPr>
+            <w:tcW w:w="4829" w:type="dxa"/>
+          </w:tcPr>
+          <w:p/>
+          <w:p/>
+        </w:tc>
+      </w:tr>
+    </w:tbl>
+    <w:p>
+      <w:pPr>
+        <w:pStyle w:val="Titolo3"/>
+        <w:rPr>
           <w:sz w:val="32"/>
           <w:szCs w:val="32"/>
         </w:rPr>

</xml_diff>

<commit_message>
Update Documentazione OO word.docx
</commit_message>
<xml_diff>
--- a/Documentazione/OO/Documentazione OO word.docx
+++ b/Documentazione/OO/Documentazione OO word.docx
@@ -13259,14 +13259,14 @@
       </w:pPr>
       <w:bookmarkStart w:id="37" w:name="_Toc63598482"/>
       <w:r>
+        <w:lastRenderedPageBreak/>
         <w:t>DipendentiTableModel</w:t>
       </w:r>
       <w:bookmarkEnd w:id="37"/>
     </w:p>
-    <w:p/>
     <w:tbl>
       <w:tblPr>
-        <w:tblpPr w:leftFromText="141" w:rightFromText="141" w:vertAnchor="page" w:horzAnchor="margin" w:tblpY="1413"/>
+        <w:tblpPr w:leftFromText="141" w:rightFromText="141" w:vertAnchor="page" w:horzAnchor="margin" w:tblpY="1781"/>
         <w:tblW w:w="0" w:type="auto"/>
         <w:tblBorders>
           <w:top w:val="single" w:sz="4" w:space="0" w:color="auto"/>
@@ -13314,7 +13314,6 @@
                 <w:sz w:val="24"/>
                 <w:szCs w:val="24"/>
               </w:rPr>
-              <w:lastRenderedPageBreak/>
               <w:t>DipendentiTableModel</w:t>
             </w:r>
           </w:p>
@@ -13461,7 +13460,7 @@
     </w:p>
     <w:tbl>
       <w:tblPr>
-        <w:tblpPr w:leftFromText="141" w:rightFromText="141" w:vertAnchor="page" w:horzAnchor="margin" w:tblpY="8424"/>
+        <w:tblpPr w:leftFromText="141" w:rightFromText="141" w:vertAnchor="page" w:horzAnchor="margin" w:tblpY="6658"/>
         <w:tblW w:w="0" w:type="auto"/>
         <w:tblBorders>
           <w:top w:val="single" w:sz="4" w:space="0" w:color="auto"/>

</xml_diff>

<commit_message>
Aggiunto DefaultLookManager nella documentazione
aggiunto nel class diagram e nelle crc cards
</commit_message>
<xml_diff>
--- a/Documentazione/OO/Documentazione OO word.docx
+++ b/Documentazione/OO/Documentazione OO word.docx
@@ -15478,6 +15478,218 @@
     </w:p>
     <w:p>
       <w:pPr>
+        <w:pStyle w:val="Titolo3"/>
+      </w:pPr>
+      <w:r>
+        <w:lastRenderedPageBreak/>
+        <w:t>DefaultLookManager</w:t>
+      </w:r>
+    </w:p>
+    <w:tbl>
+      <w:tblPr>
+        <w:tblpPr w:leftFromText="141" w:rightFromText="141" w:vertAnchor="page" w:horzAnchor="margin" w:tblpY="1903"/>
+        <w:tblW w:w="0" w:type="auto"/>
+        <w:tblBorders>
+          <w:top w:val="single" w:sz="4" w:space="0" w:color="auto"/>
+          <w:left w:val="single" w:sz="4" w:space="0" w:color="auto"/>
+          <w:bottom w:val="single" w:sz="4" w:space="0" w:color="auto"/>
+          <w:right w:val="single" w:sz="4" w:space="0" w:color="auto"/>
+          <w:insideH w:val="single" w:sz="4" w:space="0" w:color="auto"/>
+          <w:insideV w:val="single" w:sz="4" w:space="0" w:color="auto"/>
+        </w:tblBorders>
+        <w:tblCellMar>
+          <w:left w:w="70" w:type="dxa"/>
+          <w:right w:w="70" w:type="dxa"/>
+        </w:tblCellMar>
+        <w:tblLook w:val="0000" w:firstRow="0" w:lastRow="0" w:firstColumn="0" w:lastColumn="0" w:noHBand="0" w:noVBand="0"/>
+      </w:tblPr>
+      <w:tblGrid>
+        <w:gridCol w:w="1468"/>
+        <w:gridCol w:w="3169"/>
+        <w:gridCol w:w="4829"/>
+      </w:tblGrid>
+      <w:tr>
+        <w:trPr>
+          <w:trHeight w:val="81"/>
+        </w:trPr>
+        <w:tc>
+          <w:tcPr>
+            <w:tcW w:w="9466" w:type="dxa"/>
+            <w:gridSpan w:val="3"/>
+          </w:tcPr>
+          <w:p>
+            <w:pPr>
+              <w:jc w:val="center"/>
+              <w:rPr>
+                <w:b/>
+                <w:bCs/>
+                <w:sz w:val="24"/>
+                <w:szCs w:val="24"/>
+              </w:rPr>
+            </w:pPr>
+            <w:r>
+              <w:rPr>
+                <w:b/>
+                <w:bCs/>
+                <w:sz w:val="24"/>
+                <w:szCs w:val="24"/>
+              </w:rPr>
+              <w:t>DefaultLookManager</w:t>
+            </w:r>
+          </w:p>
+        </w:tc>
+      </w:tr>
+      <w:tr>
+        <w:trPr>
+          <w:trHeight w:val="72"/>
+        </w:trPr>
+        <w:tc>
+          <w:tcPr>
+            <w:tcW w:w="1468" w:type="dxa"/>
+          </w:tcPr>
+          <w:p>
+            <w:r>
+              <w:t>Superclassi:</w:t>
+            </w:r>
+          </w:p>
+        </w:tc>
+        <w:tc>
+          <w:tcPr>
+            <w:tcW w:w="7998" w:type="dxa"/>
+            <w:gridSpan w:val="2"/>
+          </w:tcPr>
+          <w:p>
+            <w:r>
+              <w:t xml:space="preserve">Object </w:t>
+            </w:r>
+          </w:p>
+        </w:tc>
+      </w:tr>
+      <w:tr>
+        <w:trPr>
+          <w:trHeight w:val="103"/>
+        </w:trPr>
+        <w:tc>
+          <w:tcPr>
+            <w:tcW w:w="1468" w:type="dxa"/>
+          </w:tcPr>
+          <w:p>
+            <w:r>
+              <w:t>Sottoclassi:</w:t>
+            </w:r>
+          </w:p>
+        </w:tc>
+        <w:tc>
+          <w:tcPr>
+            <w:tcW w:w="7998" w:type="dxa"/>
+            <w:gridSpan w:val="2"/>
+          </w:tcPr>
+          <w:p/>
+        </w:tc>
+      </w:tr>
+      <w:tr>
+        <w:trPr>
+          <w:trHeight w:val="130"/>
+        </w:trPr>
+        <w:tc>
+          <w:tcPr>
+            <w:tcW w:w="4637" w:type="dxa"/>
+            <w:gridSpan w:val="2"/>
+          </w:tcPr>
+          <w:p>
+            <w:pPr>
+              <w:jc w:val="center"/>
+              <w:rPr>
+                <w:sz w:val="28"/>
+                <w:szCs w:val="28"/>
+              </w:rPr>
+            </w:pPr>
+            <w:r>
+              <w:rPr>
+                <w:sz w:val="28"/>
+                <w:szCs w:val="28"/>
+              </w:rPr>
+              <w:t>Responsabilità</w:t>
+            </w:r>
+          </w:p>
+        </w:tc>
+        <w:tc>
+          <w:tcPr>
+            <w:tcW w:w="4829" w:type="dxa"/>
+          </w:tcPr>
+          <w:p>
+            <w:pPr>
+              <w:jc w:val="center"/>
+              <w:rPr>
+                <w:sz w:val="28"/>
+                <w:szCs w:val="28"/>
+              </w:rPr>
+            </w:pPr>
+            <w:r>
+              <w:rPr>
+                <w:sz w:val="28"/>
+                <w:szCs w:val="28"/>
+              </w:rPr>
+              <w:t>Collaboratori</w:t>
+            </w:r>
+          </w:p>
+        </w:tc>
+      </w:tr>
+      <w:tr>
+        <w:trPr>
+          <w:trHeight w:val="172"/>
+        </w:trPr>
+        <w:tc>
+          <w:tcPr>
+            <w:tcW w:w="4637" w:type="dxa"/>
+            <w:gridSpan w:val="2"/>
+          </w:tcPr>
+          <w:p>
+            <w:r>
+              <w:t xml:space="preserve">-Ha lo scopo di </w:t>
+            </w:r>
+            <w:r>
+              <w:t xml:space="preserve">inizializzare alcune proprietà estetiche di default </w:t>
+            </w:r>
+            <w:r>
+              <w:t>n</w:t>
+            </w:r>
+            <w:r>
+              <w:t>el programma, come ad esempio il font dei messaggi mostrati nei JOptionPane ed il border dei bottoni</w:t>
+            </w:r>
+          </w:p>
+          <w:p>
+            <w:r>
+              <w:t>-Ha un unico metodo setDefaultLook() che viene chiamato nello starter all’avvio del programma e setta queste proprieta di default per tutte le GUI, utilizzando la classe UIManager.</w:t>
+            </w:r>
+          </w:p>
+          <w:p/>
+        </w:tc>
+        <w:tc>
+          <w:tcPr>
+            <w:tcW w:w="4829" w:type="dxa"/>
+          </w:tcPr>
+          <w:p/>
+          <w:p/>
+          <w:p/>
+        </w:tc>
+      </w:tr>
+    </w:tbl>
+    <w:p>
+      <w:pPr>
+        <w:rPr>
+          <w:rFonts w:asciiTheme="majorHAnsi" w:eastAsiaTheme="majorEastAsia" w:hAnsiTheme="majorHAnsi" w:cstheme="majorBidi"/>
+          <w:color w:val="2F5496" w:themeColor="accent1" w:themeShade="BF"/>
+          <w:sz w:val="32"/>
+          <w:szCs w:val="32"/>
+        </w:rPr>
+      </w:pPr>
+      <w:r>
+        <w:br w:type="page"/>
+      </w:r>
+    </w:p>
+    <w:p>
+      <w:pPr>
         <w:pStyle w:val="Titolo2"/>
       </w:pPr>
       <w:r>
@@ -19226,7 +19438,11 @@
               <w:t>-tutti i DAO</w:t>
             </w:r>
           </w:p>
-          <w:p/>
+          <w:p>
+            <w:r>
+              <w:t>-DefaultLookManager</w:t>
+            </w:r>
+          </w:p>
         </w:tc>
       </w:tr>
     </w:tbl>

</xml_diff>

<commit_message>
Completata Revisione Class Diagram
aggiornato il class diagram seguendo i nomi nel codice ed aggiungendo tutti i nuovi metodi e attributi
</commit_message>
<xml_diff>
--- a/Documentazione/OO/Documentazione OO word.docx
+++ b/Documentazione/OO/Documentazione OO word.docx
@@ -8751,7 +8751,13 @@
           </w:tcPr>
           <w:p>
             <w:r>
-              <w:t>-GestioneDipendenti (GUI)</w:t>
+              <w:t>-GestioneDipendenti</w:t>
+            </w:r>
+            <w:r>
+              <w:t>Segreteria</w:t>
+            </w:r>
+            <w:r>
+              <w:t xml:space="preserve"> (GUI)</w:t>
             </w:r>
           </w:p>
           <w:p>
@@ -9676,7 +9682,13 @@
           </w:p>
           <w:p>
             <w:r>
-              <w:t>-GestioneSale(GUI)</w:t>
+              <w:t>-GestioneSale</w:t>
+            </w:r>
+            <w:r>
+              <w:t>Segreteria</w:t>
+            </w:r>
+            <w:r>
+              <w:t>(GUI)</w:t>
             </w:r>
           </w:p>
           <w:p>
@@ -12062,6 +12074,9 @@
         <w:lastRenderedPageBreak/>
         <w:t>GestioneSale</w:t>
       </w:r>
+      <w:r>
+        <w:t>Segreteria</w:t>
+      </w:r>
     </w:p>
     <w:tbl>
       <w:tblPr>
@@ -12427,6 +12442,15 @@
                 <w:szCs w:val="24"/>
               </w:rPr>
               <w:t>GestioneSale</w:t>
+            </w:r>
+            <w:r>
+              <w:rPr>
+                <w:b/>
+                <w:bCs/>
+                <w:sz w:val="24"/>
+                <w:szCs w:val="24"/>
+              </w:rPr>
+              <w:t>Segreteria</w:t>
             </w:r>
           </w:p>
         </w:tc>
@@ -13515,6 +13539,9 @@
         <w:t>GestioneDipendenti</w:t>
       </w:r>
       <w:bookmarkEnd w:id="35"/>
+      <w:r>
+        <w:t>Segreteria</w:t>
+      </w:r>
     </w:p>
     <w:tbl>
       <w:tblPr>
@@ -13566,6 +13593,15 @@
                 <w:szCs w:val="24"/>
               </w:rPr>
               <w:t>GestioneDipendenti</w:t>
+            </w:r>
+            <w:r>
+              <w:rPr>
+                <w:b/>
+                <w:bCs/>
+                <w:sz w:val="24"/>
+                <w:szCs w:val="24"/>
+              </w:rPr>
+              <w:t>Segreteria</w:t>
             </w:r>
           </w:p>
         </w:tc>

</xml_diff>

<commit_message>
aggiunto sequence di eliminazione di un meeting
</commit_message>
<xml_diff>
--- a/Documentazione/OO/Documentazione OO word.docx
+++ b/Documentazione/OO/Documentazione OO word.docx
@@ -5725,7 +5725,19 @@
         </w:numPr>
       </w:pPr>
       <w:r>
-        <w:t>Sequence diagrams di due tra le funzionalità cardine dell’intero software: la creazione di un nuovo progetto da parte di un dipendente e l’auto generazione del codice fiscale .</w:t>
+        <w:t>Sequence diagrams di due tra le funzionalità cardine dell’intero software: la creazione di un nuovo progetto e l’</w:t>
+      </w:r>
+      <w:r>
+        <w:t>eliminazione di un meeting</w:t>
+      </w:r>
+      <w:r>
+        <w:t xml:space="preserve"> </w:t>
+      </w:r>
+      <w:r>
+        <w:t>da parte del dipendente</w:t>
+      </w:r>
+      <w:r>
+        <w:t>.</w:t>
       </w:r>
     </w:p>
     <w:p>
@@ -21033,21 +21045,11 @@
         </w:numPr>
       </w:pPr>
       <w:r>
-        <w:t>La generazione automatica del codice fiscale:</w:t>
+        <w:t>L</w:t>
       </w:r>
-    </w:p>
-    <w:p>
-      <w:pPr>
-        <w:pStyle w:val="Paragrafoelenco"/>
-      </w:pPr>
       <w:r>
-        <w:t>Il software si occupa anche di generare i codici fiscali dei dipendenti a partire dai loro dati anagrafici, il Sequence diagram descrive tutte le operazioni svolte dal metodo generaCF() nella classe Dipendente.</w:t>
+        <w:t>’eliminazione di un meeting da parte del dipendente:                                                                                         Il sequence descrive l’intera operazione a partire da quando l’utente preme sul bottone “elimina” nella finestra di Gestione Meeting fino a quando il meeting non viene effettivamente eliminato dal database e viene aggiornata la JTable.</w:t>
       </w:r>
-    </w:p>
-    <w:p>
-      <w:pPr>
-        <w:pStyle w:val="Paragrafoelenco"/>
-      </w:pPr>
     </w:p>
     <w:p>
       <w:r>

</xml_diff>